<commit_message>
Develop weeklyReportService service level function
</commit_message>
<xml_diff>
--- a/assets/timesheet-template.docx
+++ b/assets/timesheet-template.docx
@@ -275,14 +275,14 @@
         <w:tblLook w:val="04A0" w:firstRow="1" w:lastRow="0" w:firstColumn="1" w:lastColumn="0" w:noHBand="0" w:noVBand="1"/>
       </w:tblPr>
       <w:tblGrid>
-        <w:gridCol w:w="3763"/>
-        <w:gridCol w:w="1345"/>
-        <w:gridCol w:w="2063"/>
-        <w:gridCol w:w="1617"/>
-        <w:gridCol w:w="1704"/>
-        <w:gridCol w:w="1525"/>
-        <w:gridCol w:w="1078"/>
-        <w:gridCol w:w="1332"/>
+        <w:gridCol w:w="3105"/>
+        <w:gridCol w:w="1759"/>
+        <w:gridCol w:w="1830"/>
+        <w:gridCol w:w="1585"/>
+        <w:gridCol w:w="1472"/>
+        <w:gridCol w:w="1337"/>
+        <w:gridCol w:w="2145"/>
+        <w:gridCol w:w="1194"/>
       </w:tblGrid>
       <w:tr>
         <w:trPr>
@@ -734,6 +734,29 @@
                 <w:szCs w:val="28"/>
               </w:rPr>
             </w:pPr>
+            <w:r>
+              <w:rPr>
+                <w:sz w:val="28"/>
+                <w:szCs w:val="28"/>
+              </w:rPr>
+              <w:t>{#</w:t>
+            </w:r>
+            <w:proofErr w:type="gramStart"/>
+            <w:r>
+              <w:rPr>
+                <w:sz w:val="28"/>
+                <w:szCs w:val="28"/>
+              </w:rPr>
+              <w:t>jobs}{</w:t>
+            </w:r>
+            <w:proofErr w:type="gramEnd"/>
+            <w:r>
+              <w:rPr>
+                <w:sz w:val="28"/>
+                <w:szCs w:val="28"/>
+              </w:rPr>
+              <w:t>jobId}</w:t>
+            </w:r>
           </w:p>
         </w:tc>
         <w:tc>
@@ -749,6 +772,13 @@
                 <w:szCs w:val="28"/>
               </w:rPr>
             </w:pPr>
+            <w:r>
+              <w:rPr>
+                <w:sz w:val="28"/>
+                <w:szCs w:val="28"/>
+              </w:rPr>
+              <w:t>{date}</w:t>
+            </w:r>
           </w:p>
         </w:tc>
         <w:tc>
@@ -764,6 +794,29 @@
                 <w:szCs w:val="28"/>
               </w:rPr>
             </w:pPr>
+            <w:r>
+              <w:rPr>
+                <w:sz w:val="28"/>
+                <w:szCs w:val="28"/>
+              </w:rPr>
+              <w:t>{</w:t>
+            </w:r>
+            <w:proofErr w:type="spellStart"/>
+            <w:r>
+              <w:rPr>
+                <w:sz w:val="28"/>
+                <w:szCs w:val="28"/>
+              </w:rPr>
+              <w:t>startTime</w:t>
+            </w:r>
+            <w:proofErr w:type="spellEnd"/>
+            <w:r>
+              <w:rPr>
+                <w:sz w:val="28"/>
+                <w:szCs w:val="28"/>
+              </w:rPr>
+              <w:t>}</w:t>
+            </w:r>
           </w:p>
         </w:tc>
         <w:tc>
@@ -809,6 +862,29 @@
                 <w:szCs w:val="28"/>
               </w:rPr>
             </w:pPr>
+            <w:r>
+              <w:rPr>
+                <w:sz w:val="28"/>
+                <w:szCs w:val="28"/>
+              </w:rPr>
+              <w:t>{</w:t>
+            </w:r>
+            <w:proofErr w:type="spellStart"/>
+            <w:r>
+              <w:rPr>
+                <w:sz w:val="28"/>
+                <w:szCs w:val="28"/>
+              </w:rPr>
+              <w:t>endTime</w:t>
+            </w:r>
+            <w:proofErr w:type="spellEnd"/>
+            <w:r>
+              <w:rPr>
+                <w:sz w:val="28"/>
+                <w:szCs w:val="28"/>
+              </w:rPr>
+              <w:t>}{/jobs}</w:t>
+            </w:r>
           </w:p>
         </w:tc>
         <w:tc>
@@ -2503,6 +2579,7 @@
                 <w:sz w:val="22"/>
                 <w:szCs w:val="22"/>
               </w:rPr>
+              <w:lastRenderedPageBreak/>
               <w:t>Employee Signature:</w:t>
             </w:r>
           </w:p>

</xml_diff>